<commit_message>
Refactor: Update Header navigation structure, implement contact editing, and satisfy contract validation tests
</commit_message>
<xml_diff>
--- a/static/service-contract-template.docx
+++ b/static/service-contract-template.docx
@@ -2150,6 +2150,16 @@
           <w:rtl w:val="0"/>
         </w:rPr>
         <w:t>{clientName</w:t>
+      </w:r>
+      <w:r>
+        <w:rPr>
+          <w:rFonts w:ascii="Avenir Next Regular" w:hAnsi="Avenir Next Regular"/>
+          <w:sz w:val="20"/>
+          <w:szCs w:val="20"/>
+          <w:rtl w:val="0"/>
+          <w:lang w:val="en-US"/>
+        </w:rPr>
+        <w:t>}</w:t>
       </w:r>
     </w:p>
     <w:p>

</xml_diff>